<commit_message>
Project Push with report
</commit_message>
<xml_diff>
--- a/final report.docx
+++ b/final report.docx
@@ -372,7 +372,6 @@
                 <w:szCs w:val="40"/>
               </w:rPr>
             </w:pPr>
-            <w:proofErr w:type="spellStart"/>
             <w:r>
               <w:rPr>
                 <w:rFonts w:ascii="Times New Roman"/>
@@ -381,7 +380,6 @@
               </w:rPr>
               <w:t>EarphoneHub</w:t>
             </w:r>
-            <w:proofErr w:type="spellEnd"/>
           </w:p>
         </w:tc>
       </w:tr>
@@ -1779,7 +1777,6 @@
               </w:rPr>
               <w:t xml:space="preserve">Vs </w:t>
             </w:r>
-            <w:proofErr w:type="gramStart"/>
             <w:r>
               <w:rPr>
                 <w:rFonts w:ascii="Times New Roman"/>
@@ -1810,16 +1807,7 @@
                 <w:sz w:val="32"/>
                 <w:szCs w:val="32"/>
               </w:rPr>
-              <w:t>oogle</w:t>
-            </w:r>
-            <w:proofErr w:type="gramEnd"/>
-            <w:r>
-              <w:rPr>
-                <w:rFonts w:ascii="Times New Roman"/>
-                <w:sz w:val="32"/>
-                <w:szCs w:val="32"/>
-              </w:rPr>
-              <w:t xml:space="preserve"> </w:t>
+              <w:t xml:space="preserve">oogle </w:t>
             </w:r>
             <w:r>
               <w:rPr>
@@ -1843,18 +1831,8 @@
                 <w:sz w:val="32"/>
                 <w:szCs w:val="32"/>
               </w:rPr>
-              <w:t xml:space="preserve">, </w:t>
+              <w:t>, Github</w:t>
             </w:r>
-            <w:proofErr w:type="spellStart"/>
-            <w:r>
-              <w:rPr>
-                <w:rFonts w:ascii="Times New Roman"/>
-                <w:sz w:val="32"/>
-                <w:szCs w:val="32"/>
-              </w:rPr>
-              <w:t>Github</w:t>
-            </w:r>
-            <w:proofErr w:type="spellEnd"/>
           </w:p>
         </w:tc>
       </w:tr>
@@ -2018,6 +1996,12 @@
                 <w:rFonts w:ascii="Times New Roman"/>
               </w:rPr>
             </w:pPr>
+            <w:r>
+              <w:rPr>
+                <w:rFonts w:ascii="Times New Roman"/>
+              </w:rPr>
+              <w:t>https://github.com/arahanxd/ecommerceforearphones</w:t>
+            </w:r>
           </w:p>
         </w:tc>
       </w:tr>
@@ -3552,7 +3536,6 @@
         <w:sz w:val="20"/>
       </w:rPr>
     </w:pPr>
-    <w:proofErr w:type="spellStart"/>
     <w:r>
       <w:rPr>
         <w:rFonts w:ascii="Times New Roman" w:hAnsi="Times New Roman" w:cs="Times New Roman"/>
@@ -3560,7 +3543,6 @@
       </w:rPr>
       <w:t>Shavige</w:t>
     </w:r>
-    <w:proofErr w:type="spellEnd"/>
     <w:r>
       <w:rPr>
         <w:rFonts w:ascii="Times New Roman" w:hAnsi="Times New Roman" w:cs="Times New Roman"/>
@@ -3569,7 +3551,6 @@
       </w:rPr>
       <w:t xml:space="preserve"> </w:t>
     </w:r>
-    <w:proofErr w:type="spellStart"/>
     <w:r>
       <w:rPr>
         <w:rFonts w:ascii="Times New Roman" w:hAnsi="Times New Roman" w:cs="Times New Roman"/>
@@ -3577,7 +3558,6 @@
       </w:rPr>
       <w:t>Malleshwara</w:t>
     </w:r>
-    <w:proofErr w:type="spellEnd"/>
     <w:r>
       <w:rPr>
         <w:rFonts w:ascii="Times New Roman" w:hAnsi="Times New Roman" w:cs="Times New Roman"/>

</xml_diff>